<commit_message>
07-12 verder aan eindopdracht html/css
</commit_message>
<xml_diff>
--- a/eindopdracht html+css/eindopdracht/Eindopdracht html.docx
+++ b/eindopdracht html+css/eindopdracht/Eindopdracht html.docx
@@ -15,8 +15,17 @@
           <w:sz w:val="32"/>
           <w:szCs w:val="32"/>
         </w:rPr>
-        <w:t>Eindopdracht html/css</w:t>
-      </w:r>
+        <w:t>Eindopdracht html/</w:t>
+      </w:r>
+      <w:proofErr w:type="spellStart"/>
+      <w:r>
+        <w:rPr>
+          <w:sz w:val="32"/>
+          <w:szCs w:val="32"/>
+        </w:rPr>
+        <w:t>css</w:t>
+      </w:r>
+      <w:proofErr w:type="spellEnd"/>
     </w:p>
     <w:p>
       <w:r>
@@ -68,7 +77,15 @@
         </w:numPr>
       </w:pPr>
       <w:r>
-        <w:t>Een meme website</w:t>
+        <w:t xml:space="preserve">Een </w:t>
+      </w:r>
+      <w:proofErr w:type="spellStart"/>
+      <w:r>
+        <w:t>meme</w:t>
+      </w:r>
+      <w:proofErr w:type="spellEnd"/>
+      <w:r>
+        <w:t xml:space="preserve"> website</w:t>
       </w:r>
     </w:p>
     <w:p>
@@ -79,13 +96,39 @@
           <w:numId w:val="1"/>
         </w:numPr>
       </w:pPr>
-      <w:r>
-        <w:t>Other??</w:t>
+      <w:proofErr w:type="spellStart"/>
+      <w:r>
+        <w:t>Other</w:t>
+      </w:r>
+      <w:proofErr w:type="spellEnd"/>
+      <w:r>
+        <w:t>??</w:t>
       </w:r>
     </w:p>
     <w:p>
       <w:r>
         <w:t>Wat is het geworden:</w:t>
+      </w:r>
+      <w:r>
+        <w:t xml:space="preserve"> een game </w:t>
+      </w:r>
+      <w:r>
+        <w:rPr>
+          <w:b/>
+          <w:bCs/>
+        </w:rPr>
+        <w:t>cyberpunk</w:t>
+      </w:r>
+      <w:r>
+        <w:t xml:space="preserve"> want ik ben vandaag weer verder gegaan en is </w:t>
+      </w:r>
+      <w:proofErr w:type="spellStart"/>
+      <w:r>
+        <w:t>gwn</w:t>
+      </w:r>
+      <w:proofErr w:type="spellEnd"/>
+      <w:r>
+        <w:t xml:space="preserve"> een goede game</w:t>
       </w:r>
     </w:p>
     <w:p/>
@@ -97,6 +140,7 @@
           <w:szCs w:val="28"/>
         </w:rPr>
       </w:pPr>
+      <w:proofErr w:type="spellStart"/>
       <w:r>
         <w:rPr>
           <w:sz w:val="28"/>
@@ -104,13 +148,19 @@
         </w:rPr>
         <w:t>Wireframe</w:t>
       </w:r>
+      <w:proofErr w:type="spellEnd"/>
     </w:p>
     <w:p>
       <w:pPr>
         <w:jc w:val="center"/>
       </w:pPr>
-      <w:r>
-        <w:t xml:space="preserve">Main </w:t>
+      <w:proofErr w:type="spellStart"/>
+      <w:r>
+        <w:t>Main</w:t>
+      </w:r>
+      <w:proofErr w:type="spellEnd"/>
+      <w:r>
+        <w:t xml:space="preserve"> </w:t>
       </w:r>
       <w:r>
         <w:t>pagina</w:t>
@@ -179,6 +229,7 @@
         <w:jc w:val="center"/>
       </w:pPr>
       <w:r>
+        <w:lastRenderedPageBreak/>
         <w:t>Form pagina</w:t>
       </w:r>
       <w:r>
@@ -240,7 +291,6 @@
         <w:jc w:val="center"/>
       </w:pPr>
       <w:r>
-        <w:lastRenderedPageBreak/>
         <w:t>Extra pagina’s</w:t>
       </w:r>
     </w:p>
@@ -318,6 +368,7 @@
         <w:rPr>
           <w:noProof/>
         </w:rPr>
+        <w:lastRenderedPageBreak/>
         <w:drawing>
           <wp:inline distT="0" distB="0" distL="0" distR="0" wp14:anchorId="7098BEA8" wp14:editId="7CB14F86">
             <wp:extent cx="5402580" cy="2969630"/>
@@ -421,11 +472,16 @@
       <w:r>
         <w:t xml:space="preserve">De </w:t>
       </w:r>
+      <w:proofErr w:type="spellStart"/>
       <w:r>
         <w:t>W</w:t>
       </w:r>
       <w:r>
-        <w:t xml:space="preserve">ireframe namaken </w:t>
+        <w:t>ireframe</w:t>
+      </w:r>
+      <w:proofErr w:type="spellEnd"/>
+      <w:r>
+        <w:t xml:space="preserve"> namaken </w:t>
       </w:r>
       <w:r>
         <w:t>met wat random foto</w:t>
@@ -453,6 +509,47 @@
       </w:r>
       <w:r>
         <w:t xml:space="preserve"> zodat de menu balk werkt</w:t>
+      </w:r>
+    </w:p>
+    <w:p>
+      <w:r>
+        <w:t>07-12-2023:</w:t>
+      </w:r>
+    </w:p>
+    <w:p>
+      <w:pPr>
+        <w:pStyle w:val="Lijstalinea"/>
+        <w:numPr>
+          <w:ilvl w:val="0"/>
+          <w:numId w:val="3"/>
+        </w:numPr>
+      </w:pPr>
+      <w:r>
+        <w:t>Extra pagina maken</w:t>
+      </w:r>
+    </w:p>
+    <w:p>
+      <w:pPr>
+        <w:pStyle w:val="Lijstalinea"/>
+        <w:numPr>
+          <w:ilvl w:val="0"/>
+          <w:numId w:val="3"/>
+        </w:numPr>
+      </w:pPr>
+      <w:r>
+        <w:t>Alle extra dingen die in de menu balk komen erbij zetten</w:t>
+      </w:r>
+    </w:p>
+    <w:p>
+      <w:pPr>
+        <w:pStyle w:val="Lijstalinea"/>
+        <w:numPr>
+          <w:ilvl w:val="0"/>
+          <w:numId w:val="3"/>
+        </w:numPr>
+      </w:pPr>
+      <w:r>
+        <w:t>Beginnen aan de form pagina?</w:t>
       </w:r>
     </w:p>
     <w:p>
@@ -477,6 +574,92 @@
 <file path=word/numbering.xml><?xml version="1.0" encoding="utf-8"?>
 <w:numbering xmlns:wpc="http://schemas.microsoft.com/office/word/2010/wordprocessingCanvas" xmlns:cx="http://schemas.microsoft.com/office/drawing/2014/chartex" xmlns:cx1="http://schemas.microsoft.com/office/drawing/2015/9/8/chartex" xmlns:cx2="http://schemas.microsoft.com/office/drawing/2015/10/21/chartex" xmlns:cx3="http://schemas.microsoft.com/office/drawing/2016/5/9/chartex" xmlns:cx4="http://schemas.microsoft.com/office/drawing/2016/5/10/chartex" xmlns:cx5="http://schemas.microsoft.com/office/drawing/2016/5/11/chartex" xmlns:cx6="http://schemas.microsoft.com/office/drawing/2016/5/12/chartex" xmlns:cx7="http://schemas.microsoft.com/office/drawing/2016/5/13/chartex" xmlns:cx8="http://schemas.microsoft.com/office/drawing/2016/5/14/chartex" xmlns:mc="http://schemas.openxmlformats.org/markup-compatibility/2006" xmlns:aink="http://schemas.microsoft.com/office/drawing/2016/ink" xmlns:am3d="http://schemas.microsoft.com/office/drawing/2017/model3d" xmlns:o="urn:schemas-microsoft-com:office:office" xmlns:oel="http://schemas.microsoft.com/office/2019/extlst" xmlns:r="http://schemas.openxmlformats.org/officeDocument/2006/relationships" xmlns:m="http://schemas.openxmlformats.org/officeDocument/2006/math" xmlns:v="urn:schemas-microsoft-com:vml" xmlns:wp14="http://schemas.microsoft.com/office/word/2010/wordprocessingDrawing" xmlns:wp="http://schemas.openxmlformats.org/drawingml/2006/wordprocessingDrawing" xmlns:w10="urn:schemas-microsoft-com:office:word" xmlns:w="http://schemas.openxmlformats.org/wordprocessingml/2006/main" xmlns:w14="http://schemas.microsoft.com/office/word/2010/wordml" xmlns:w15="http://schemas.microsoft.com/office/word/2012/wordml" xmlns:w16cex="http://schemas.microsoft.com/office/word/2018/wordml/cex" xmlns:w16cid="http://schemas.microsoft.com/office/word/2016/wordml/cid" xmlns:w16="http://schemas.microsoft.com/office/word/2018/wordml" xmlns:w16sdtdh="http://schemas.microsoft.com/office/word/2020/wordml/sdtdatahash" xmlns:w16se="http://schemas.microsoft.com/office/word/2015/wordml/symex" xmlns:wpg="http://schemas.microsoft.com/office/word/2010/wordprocessingGroup" xmlns:wpi="http://schemas.microsoft.com/office/word/2010/wordprocessingInk" xmlns:wne="http://schemas.microsoft.com/office/word/2006/wordml" xmlns:wps="http://schemas.microsoft.com/office/word/2010/wordprocessingShape" mc:Ignorable="w14 w15 w16se w16cid w16 w16cex w16sdtdh wp14">
   <w:abstractNum w:abstractNumId="0" w15:restartNumberingAfterBreak="0">
+    <w:nsid w:val="1EFB34AB"/>
+    <w:multiLevelType w:val="hybridMultilevel"/>
+    <w:tmpl w:val="980C96CE"/>
+    <w:lvl w:ilvl="0" w:tplc="0413000F">
+      <w:start w:val="1"/>
+      <w:numFmt w:val="decimal"/>
+      <w:lvlText w:val="%1."/>
+      <w:lvlJc w:val="left"/>
+      <w:pPr>
+        <w:ind w:left="720" w:hanging="360"/>
+      </w:pPr>
+    </w:lvl>
+    <w:lvl w:ilvl="1" w:tplc="04130019" w:tentative="1">
+      <w:start w:val="1"/>
+      <w:numFmt w:val="lowerLetter"/>
+      <w:lvlText w:val="%2."/>
+      <w:lvlJc w:val="left"/>
+      <w:pPr>
+        <w:ind w:left="1440" w:hanging="360"/>
+      </w:pPr>
+    </w:lvl>
+    <w:lvl w:ilvl="2" w:tplc="0413001B" w:tentative="1">
+      <w:start w:val="1"/>
+      <w:numFmt w:val="lowerRoman"/>
+      <w:lvlText w:val="%3."/>
+      <w:lvlJc w:val="right"/>
+      <w:pPr>
+        <w:ind w:left="2160" w:hanging="180"/>
+      </w:pPr>
+    </w:lvl>
+    <w:lvl w:ilvl="3" w:tplc="0413000F" w:tentative="1">
+      <w:start w:val="1"/>
+      <w:numFmt w:val="decimal"/>
+      <w:lvlText w:val="%4."/>
+      <w:lvlJc w:val="left"/>
+      <w:pPr>
+        <w:ind w:left="2880" w:hanging="360"/>
+      </w:pPr>
+    </w:lvl>
+    <w:lvl w:ilvl="4" w:tplc="04130019" w:tentative="1">
+      <w:start w:val="1"/>
+      <w:numFmt w:val="lowerLetter"/>
+      <w:lvlText w:val="%5."/>
+      <w:lvlJc w:val="left"/>
+      <w:pPr>
+        <w:ind w:left="3600" w:hanging="360"/>
+      </w:pPr>
+    </w:lvl>
+    <w:lvl w:ilvl="5" w:tplc="0413001B" w:tentative="1">
+      <w:start w:val="1"/>
+      <w:numFmt w:val="lowerRoman"/>
+      <w:lvlText w:val="%6."/>
+      <w:lvlJc w:val="right"/>
+      <w:pPr>
+        <w:ind w:left="4320" w:hanging="180"/>
+      </w:pPr>
+    </w:lvl>
+    <w:lvl w:ilvl="6" w:tplc="0413000F" w:tentative="1">
+      <w:start w:val="1"/>
+      <w:numFmt w:val="decimal"/>
+      <w:lvlText w:val="%7."/>
+      <w:lvlJc w:val="left"/>
+      <w:pPr>
+        <w:ind w:left="5040" w:hanging="360"/>
+      </w:pPr>
+    </w:lvl>
+    <w:lvl w:ilvl="7" w:tplc="04130019" w:tentative="1">
+      <w:start w:val="1"/>
+      <w:numFmt w:val="lowerLetter"/>
+      <w:lvlText w:val="%8."/>
+      <w:lvlJc w:val="left"/>
+      <w:pPr>
+        <w:ind w:left="5760" w:hanging="360"/>
+      </w:pPr>
+    </w:lvl>
+    <w:lvl w:ilvl="8" w:tplc="0413001B" w:tentative="1">
+      <w:start w:val="1"/>
+      <w:numFmt w:val="lowerRoman"/>
+      <w:lvlText w:val="%9."/>
+      <w:lvlJc w:val="right"/>
+      <w:pPr>
+        <w:ind w:left="6480" w:hanging="180"/>
+      </w:pPr>
+    </w:lvl>
+  </w:abstractNum>
+  <w:abstractNum w:abstractNumId="1" w15:restartNumberingAfterBreak="0">
     <w:nsid w:val="37C3745B"/>
     <w:multiLevelType w:val="hybridMultilevel"/>
     <w:tmpl w:val="3A94A9F8"/>
@@ -562,7 +745,7 @@
       </w:pPr>
     </w:lvl>
   </w:abstractNum>
-  <w:abstractNum w:abstractNumId="1" w15:restartNumberingAfterBreak="0">
+  <w:abstractNum w:abstractNumId="2" w15:restartNumberingAfterBreak="0">
     <w:nsid w:val="450C2654"/>
     <w:multiLevelType w:val="hybridMultilevel"/>
     <w:tmpl w:val="23FE33BE"/>
@@ -676,9 +859,12 @@
     </w:lvl>
   </w:abstractNum>
   <w:num w:numId="1" w16cid:durableId="674528996">
+    <w:abstractNumId w:val="2"/>
+  </w:num>
+  <w:num w:numId="2" w16cid:durableId="1657102196">
     <w:abstractNumId w:val="1"/>
   </w:num>
-  <w:num w:numId="2" w16cid:durableId="1657102196">
+  <w:num w:numId="3" w16cid:durableId="8676586">
     <w:abstractNumId w:val="0"/>
   </w:num>
 </w:numbering>

</xml_diff>

<commit_message>
18-12 eindopdracht html css
</commit_message>
<xml_diff>
--- a/eindopdracht html+css/eindopdracht/Eindopdracht html.docx
+++ b/eindopdracht html+css/eindopdracht/Eindopdracht html.docx
@@ -699,6 +699,64 @@
     <w:p>
       <w:r>
         <w:lastRenderedPageBreak/>
+        <w:t>18-12-2023:</w:t>
+      </w:r>
+    </w:p>
+    <w:p>
+      <w:pPr>
+        <w:pStyle w:val="Lijstalinea"/>
+        <w:numPr>
+          <w:ilvl w:val="0"/>
+          <w:numId w:val="10"/>
+        </w:numPr>
+      </w:pPr>
+      <w:proofErr w:type="spellStart"/>
+      <w:r>
+        <w:t>Rickroll</w:t>
+      </w:r>
+      <w:proofErr w:type="spellEnd"/>
+      <w:r>
+        <w:t xml:space="preserve"> geluid bij openen van </w:t>
+      </w:r>
+      <w:proofErr w:type="spellStart"/>
+      <w:r>
+        <w:t>terms</w:t>
+      </w:r>
+      <w:proofErr w:type="spellEnd"/>
+    </w:p>
+    <w:p>
+      <w:pPr>
+        <w:pStyle w:val="Lijstalinea"/>
+        <w:numPr>
+          <w:ilvl w:val="0"/>
+          <w:numId w:val="10"/>
+        </w:numPr>
+      </w:pPr>
+      <w:r>
+        <w:t>Animatie button</w:t>
+      </w:r>
+    </w:p>
+    <w:p>
+      <w:pPr>
+        <w:pStyle w:val="Lijstalinea"/>
+        <w:numPr>
+          <w:ilvl w:val="0"/>
+          <w:numId w:val="10"/>
+        </w:numPr>
+      </w:pPr>
+      <w:r>
+        <w:t>Wat dingen verbetert</w:t>
+      </w:r>
+    </w:p>
+    <w:p>
+      <w:pPr>
+        <w:pStyle w:val="Lijstalinea"/>
+      </w:pPr>
+    </w:p>
+    <w:p/>
+    <w:p/>
+    <w:p>
+      <w:r>
         <w:t>Verbeter punten :</w:t>
       </w:r>
     </w:p>
@@ -869,35 +927,9 @@
           <w:ilvl w:val="0"/>
           <w:numId w:val="5"/>
         </w:numPr>
-        <w:rPr>
-          <w:color w:val="FF0000"/>
-        </w:rPr>
-      </w:pPr>
-      <w:r>
-        <w:rPr>
-          <w:color w:val="FF0000"/>
-        </w:rPr>
+      </w:pPr>
+      <w:r>
         <w:t>Animatie button</w:t>
-      </w:r>
-    </w:p>
-    <w:p>
-      <w:pPr>
-        <w:pStyle w:val="Lijstalinea"/>
-        <w:numPr>
-          <w:ilvl w:val="0"/>
-          <w:numId w:val="5"/>
-        </w:numPr>
-      </w:pPr>
-      <w:r>
-        <w:t>Video bij foto’s (</w:t>
-      </w:r>
-      <w:proofErr w:type="spellStart"/>
-      <w:r>
-        <w:t>iframe</w:t>
-      </w:r>
-      <w:proofErr w:type="spellEnd"/>
-      <w:r>
-        <w:t>)</w:t>
       </w:r>
       <w:r>
         <w:t xml:space="preserve"> </w:t>
@@ -913,6 +945,68 @@
     <w:p>
       <w:pPr>
         <w:pStyle w:val="Lijstalinea"/>
+        <w:numPr>
+          <w:ilvl w:val="0"/>
+          <w:numId w:val="5"/>
+        </w:numPr>
+      </w:pPr>
+      <w:r>
+        <w:t>Video bij foto’s (</w:t>
+      </w:r>
+      <w:proofErr w:type="spellStart"/>
+      <w:r>
+        <w:t>iframe</w:t>
+      </w:r>
+      <w:proofErr w:type="spellEnd"/>
+      <w:r>
+        <w:t>)</w:t>
+      </w:r>
+      <w:r>
+        <w:t xml:space="preserve"> </w:t>
+      </w:r>
+      <w:r>
+        <w:rPr>
+          <w:b/>
+          <w:bCs/>
+        </w:rPr>
+        <w:t>X</w:t>
+      </w:r>
+    </w:p>
+    <w:p>
+      <w:pPr>
+        <w:pStyle w:val="Lijstalinea"/>
+        <w:numPr>
+          <w:ilvl w:val="0"/>
+          <w:numId w:val="5"/>
+        </w:numPr>
+      </w:pPr>
+      <w:proofErr w:type="spellStart"/>
+      <w:r>
+        <w:t>Rickroll</w:t>
+      </w:r>
+      <w:proofErr w:type="spellEnd"/>
+      <w:r>
+        <w:t xml:space="preserve"> geluid bij openen van </w:t>
+      </w:r>
+      <w:proofErr w:type="spellStart"/>
+      <w:r>
+        <w:t>terms</w:t>
+      </w:r>
+      <w:proofErr w:type="spellEnd"/>
+      <w:r>
+        <w:t xml:space="preserve"> </w:t>
+      </w:r>
+      <w:r>
+        <w:rPr>
+          <w:b/>
+          <w:bCs/>
+        </w:rPr>
+        <w:t>X</w:t>
+      </w:r>
+    </w:p>
+    <w:p>
+      <w:pPr>
+        <w:pStyle w:val="Lijstalinea"/>
       </w:pPr>
     </w:p>
     <w:p>
@@ -997,6 +1091,44 @@
       <w:r>
         <w:t>(container ik hoop dat dat goed is)</w:t>
       </w:r>
+    </w:p>
+    <w:p>
+      <w:pPr>
+        <w:pStyle w:val="Lijstalinea"/>
+        <w:numPr>
+          <w:ilvl w:val="0"/>
+          <w:numId w:val="7"/>
+        </w:numPr>
+      </w:pPr>
+      <w:r>
+        <w:t>Animatie button</w:t>
+      </w:r>
+    </w:p>
+    <w:p>
+      <w:pPr>
+        <w:pStyle w:val="Lijstalinea"/>
+        <w:numPr>
+          <w:ilvl w:val="0"/>
+          <w:numId w:val="7"/>
+        </w:numPr>
+      </w:pPr>
+      <w:proofErr w:type="spellStart"/>
+      <w:r>
+        <w:t>Rickroll</w:t>
+      </w:r>
+      <w:proofErr w:type="spellEnd"/>
+      <w:r>
+        <w:t xml:space="preserve"> geluid bij openen van terms</w:t>
+      </w:r>
+    </w:p>
+    <w:p>
+      <w:pPr>
+        <w:pStyle w:val="Lijstalinea"/>
+        <w:numPr>
+          <w:ilvl w:val="0"/>
+          <w:numId w:val="7"/>
+        </w:numPr>
+      </w:pPr>
     </w:p>
     <w:p/>
     <w:p>
@@ -1451,6 +1583,92 @@
     </w:lvl>
   </w:abstractNum>
   <w:abstractNum w:abstractNumId="5" w15:restartNumberingAfterBreak="0">
+    <w:nsid w:val="3C1072DB"/>
+    <w:multiLevelType w:val="hybridMultilevel"/>
+    <w:tmpl w:val="F954BDE8"/>
+    <w:lvl w:ilvl="0" w:tplc="0413000F">
+      <w:start w:val="1"/>
+      <w:numFmt w:val="decimal"/>
+      <w:lvlText w:val="%1."/>
+      <w:lvlJc w:val="left"/>
+      <w:pPr>
+        <w:ind w:left="720" w:hanging="360"/>
+      </w:pPr>
+    </w:lvl>
+    <w:lvl w:ilvl="1" w:tplc="04130019" w:tentative="1">
+      <w:start w:val="1"/>
+      <w:numFmt w:val="lowerLetter"/>
+      <w:lvlText w:val="%2."/>
+      <w:lvlJc w:val="left"/>
+      <w:pPr>
+        <w:ind w:left="1440" w:hanging="360"/>
+      </w:pPr>
+    </w:lvl>
+    <w:lvl w:ilvl="2" w:tplc="0413001B" w:tentative="1">
+      <w:start w:val="1"/>
+      <w:numFmt w:val="lowerRoman"/>
+      <w:lvlText w:val="%3."/>
+      <w:lvlJc w:val="right"/>
+      <w:pPr>
+        <w:ind w:left="2160" w:hanging="180"/>
+      </w:pPr>
+    </w:lvl>
+    <w:lvl w:ilvl="3" w:tplc="0413000F" w:tentative="1">
+      <w:start w:val="1"/>
+      <w:numFmt w:val="decimal"/>
+      <w:lvlText w:val="%4."/>
+      <w:lvlJc w:val="left"/>
+      <w:pPr>
+        <w:ind w:left="2880" w:hanging="360"/>
+      </w:pPr>
+    </w:lvl>
+    <w:lvl w:ilvl="4" w:tplc="04130019" w:tentative="1">
+      <w:start w:val="1"/>
+      <w:numFmt w:val="lowerLetter"/>
+      <w:lvlText w:val="%5."/>
+      <w:lvlJc w:val="left"/>
+      <w:pPr>
+        <w:ind w:left="3600" w:hanging="360"/>
+      </w:pPr>
+    </w:lvl>
+    <w:lvl w:ilvl="5" w:tplc="0413001B" w:tentative="1">
+      <w:start w:val="1"/>
+      <w:numFmt w:val="lowerRoman"/>
+      <w:lvlText w:val="%6."/>
+      <w:lvlJc w:val="right"/>
+      <w:pPr>
+        <w:ind w:left="4320" w:hanging="180"/>
+      </w:pPr>
+    </w:lvl>
+    <w:lvl w:ilvl="6" w:tplc="0413000F" w:tentative="1">
+      <w:start w:val="1"/>
+      <w:numFmt w:val="decimal"/>
+      <w:lvlText w:val="%7."/>
+      <w:lvlJc w:val="left"/>
+      <w:pPr>
+        <w:ind w:left="5040" w:hanging="360"/>
+      </w:pPr>
+    </w:lvl>
+    <w:lvl w:ilvl="7" w:tplc="04130019" w:tentative="1">
+      <w:start w:val="1"/>
+      <w:numFmt w:val="lowerLetter"/>
+      <w:lvlText w:val="%8."/>
+      <w:lvlJc w:val="left"/>
+      <w:pPr>
+        <w:ind w:left="5760" w:hanging="360"/>
+      </w:pPr>
+    </w:lvl>
+    <w:lvl w:ilvl="8" w:tplc="0413001B" w:tentative="1">
+      <w:start w:val="1"/>
+      <w:numFmt w:val="lowerRoman"/>
+      <w:lvlText w:val="%9."/>
+      <w:lvlJc w:val="right"/>
+      <w:pPr>
+        <w:ind w:left="6480" w:hanging="180"/>
+      </w:pPr>
+    </w:lvl>
+  </w:abstractNum>
+  <w:abstractNum w:abstractNumId="6" w15:restartNumberingAfterBreak="0">
     <w:nsid w:val="40A66EF0"/>
     <w:multiLevelType w:val="hybridMultilevel"/>
     <w:tmpl w:val="A40E4676"/>
@@ -1539,7 +1757,7 @@
       </w:pPr>
     </w:lvl>
   </w:abstractNum>
-  <w:abstractNum w:abstractNumId="6" w15:restartNumberingAfterBreak="0">
+  <w:abstractNum w:abstractNumId="7" w15:restartNumberingAfterBreak="0">
     <w:nsid w:val="450C2654"/>
     <w:multiLevelType w:val="hybridMultilevel"/>
     <w:tmpl w:val="23FE33BE"/>
@@ -1652,7 +1870,7 @@
       </w:rPr>
     </w:lvl>
   </w:abstractNum>
-  <w:abstractNum w:abstractNumId="7" w15:restartNumberingAfterBreak="0">
+  <w:abstractNum w:abstractNumId="8" w15:restartNumberingAfterBreak="0">
     <w:nsid w:val="4B0260E8"/>
     <w:multiLevelType w:val="hybridMultilevel"/>
     <w:tmpl w:val="BEF8C676"/>
@@ -1738,7 +1956,7 @@
       </w:pPr>
     </w:lvl>
   </w:abstractNum>
-  <w:abstractNum w:abstractNumId="8" w15:restartNumberingAfterBreak="0">
+  <w:abstractNum w:abstractNumId="9" w15:restartNumberingAfterBreak="0">
     <w:nsid w:val="58F43EE5"/>
     <w:multiLevelType w:val="hybridMultilevel"/>
     <w:tmpl w:val="22C65932"/>
@@ -1825,7 +2043,7 @@
     </w:lvl>
   </w:abstractNum>
   <w:num w:numId="1" w16cid:durableId="674528996">
-    <w:abstractNumId w:val="6"/>
+    <w:abstractNumId w:val="7"/>
   </w:num>
   <w:num w:numId="2" w16cid:durableId="1657102196">
     <w:abstractNumId w:val="4"/>
@@ -1834,10 +2052,10 @@
     <w:abstractNumId w:val="1"/>
   </w:num>
   <w:num w:numId="4" w16cid:durableId="657735842">
-    <w:abstractNumId w:val="8"/>
+    <w:abstractNumId w:val="9"/>
   </w:num>
   <w:num w:numId="5" w16cid:durableId="743719424">
-    <w:abstractNumId w:val="5"/>
+    <w:abstractNumId w:val="6"/>
   </w:num>
   <w:num w:numId="6" w16cid:durableId="1376738456">
     <w:abstractNumId w:val="0"/>
@@ -1846,10 +2064,13 @@
     <w:abstractNumId w:val="3"/>
   </w:num>
   <w:num w:numId="8" w16cid:durableId="269242044">
-    <w:abstractNumId w:val="7"/>
+    <w:abstractNumId w:val="8"/>
   </w:num>
   <w:num w:numId="9" w16cid:durableId="483359085">
     <w:abstractNumId w:val="2"/>
+  </w:num>
+  <w:num w:numId="10" w16cid:durableId="1984458016">
+    <w:abstractNumId w:val="5"/>
   </w:num>
 </w:numbering>
 </file>

</xml_diff>

<commit_message>
19-12 eindopdracht html/css af
</commit_message>
<xml_diff>
--- a/eindopdracht html+css/eindopdracht/Eindopdracht html.docx
+++ b/eindopdracht html+css/eindopdracht/Eindopdracht html.docx
@@ -749,6 +749,39 @@
       </w:r>
     </w:p>
     <w:p>
+      <w:r>
+        <w:t>19-12-2023:</w:t>
+      </w:r>
+    </w:p>
+    <w:p>
+      <w:pPr>
+        <w:pStyle w:val="Lijstalinea"/>
+        <w:numPr>
+          <w:ilvl w:val="0"/>
+          <w:numId w:val="11"/>
+        </w:numPr>
+      </w:pPr>
+      <w:r>
+        <w:t xml:space="preserve">Website </w:t>
+      </w:r>
+      <w:proofErr w:type="spellStart"/>
+      <w:r>
+        <w:t>responsive</w:t>
+      </w:r>
+      <w:proofErr w:type="spellEnd"/>
+      <w:r>
+        <w:t xml:space="preserve"> gemaakt (</w:t>
+      </w:r>
+      <w:proofErr w:type="spellStart"/>
+      <w:r>
+        <w:t>portrait</w:t>
+      </w:r>
+      <w:proofErr w:type="spellEnd"/>
+      <w:r>
+        <w:t>)</w:t>
+      </w:r>
+    </w:p>
+    <w:p>
       <w:pPr>
         <w:pStyle w:val="Lijstalinea"/>
       </w:pPr>
@@ -857,31 +890,13 @@
         </w:numPr>
       </w:pPr>
       <w:r>
-        <w:rPr>
-          <w:color w:val="FF0000"/>
-        </w:rPr>
         <w:t xml:space="preserve">Reflectie </w:t>
       </w:r>
       <w:proofErr w:type="spellStart"/>
       <w:r>
-        <w:rPr>
-          <w:color w:val="FF0000"/>
-        </w:rPr>
         <w:t>schrijfen</w:t>
       </w:r>
       <w:proofErr w:type="spellEnd"/>
-    </w:p>
-    <w:p>
-      <w:pPr>
-        <w:pStyle w:val="Lijstalinea"/>
-        <w:numPr>
-          <w:ilvl w:val="0"/>
-          <w:numId w:val="5"/>
-        </w:numPr>
-      </w:pPr>
-      <w:r>
-        <w:t>Foto galerij</w:t>
-      </w:r>
       <w:r>
         <w:t xml:space="preserve"> </w:t>
       </w:r>
@@ -901,13 +916,8 @@
           <w:numId w:val="5"/>
         </w:numPr>
       </w:pPr>
-      <w:proofErr w:type="spellStart"/>
-      <w:r>
-        <w:t>Flex</w:t>
-      </w:r>
-      <w:proofErr w:type="spellEnd"/>
-      <w:r>
-        <w:t xml:space="preserve"> box toevoegen</w:t>
+      <w:r>
+        <w:t>Foto galerij</w:t>
       </w:r>
       <w:r>
         <w:t xml:space="preserve"> </w:t>
@@ -928,8 +938,13 @@
           <w:numId w:val="5"/>
         </w:numPr>
       </w:pPr>
-      <w:r>
-        <w:t>Animatie button</w:t>
+      <w:proofErr w:type="spellStart"/>
+      <w:r>
+        <w:t>Flex</w:t>
+      </w:r>
+      <w:proofErr w:type="spellEnd"/>
+      <w:r>
+        <w:t xml:space="preserve"> box toevoegen</w:t>
       </w:r>
       <w:r>
         <w:t xml:space="preserve"> </w:t>
@@ -951,15 +966,7 @@
         </w:numPr>
       </w:pPr>
       <w:r>
-        <w:t>Video bij foto’s (</w:t>
-      </w:r>
-      <w:proofErr w:type="spellStart"/>
-      <w:r>
-        <w:t>iframe</w:t>
-      </w:r>
-      <w:proofErr w:type="spellEnd"/>
-      <w:r>
-        <w:t>)</w:t>
+        <w:t>Animatie button</w:t>
       </w:r>
       <w:r>
         <w:t xml:space="preserve"> </w:t>
@@ -980,19 +987,17 @@
           <w:numId w:val="5"/>
         </w:numPr>
       </w:pPr>
-      <w:proofErr w:type="spellStart"/>
-      <w:r>
-        <w:t>Rickroll</w:t>
-      </w:r>
-      <w:proofErr w:type="spellEnd"/>
-      <w:r>
-        <w:t xml:space="preserve"> geluid bij openen van </w:t>
-      </w:r>
-      <w:proofErr w:type="spellStart"/>
-      <w:r>
-        <w:t>terms</w:t>
-      </w:r>
-      <w:proofErr w:type="spellEnd"/>
+      <w:r>
+        <w:t>Video bij foto’s (</w:t>
+      </w:r>
+      <w:proofErr w:type="spellStart"/>
+      <w:r>
+        <w:t>iframe</w:t>
+      </w:r>
+      <w:proofErr w:type="spellEnd"/>
+      <w:r>
+        <w:t>)</w:t>
+      </w:r>
       <w:r>
         <w:t xml:space="preserve"> </w:t>
       </w:r>
@@ -1007,20 +1012,76 @@
     <w:p>
       <w:pPr>
         <w:pStyle w:val="Lijstalinea"/>
-      </w:pPr>
-    </w:p>
-    <w:p>
-      <w:pPr>
+        <w:numPr>
+          <w:ilvl w:val="0"/>
+          <w:numId w:val="5"/>
+        </w:numPr>
+      </w:pPr>
+      <w:proofErr w:type="spellStart"/>
+      <w:r>
+        <w:t>Rickroll</w:t>
+      </w:r>
+      <w:proofErr w:type="spellEnd"/>
+      <w:r>
+        <w:t xml:space="preserve"> geluid bij openen van </w:t>
+      </w:r>
+      <w:proofErr w:type="spellStart"/>
+      <w:r>
+        <w:t>terms</w:t>
+      </w:r>
+      <w:proofErr w:type="spellEnd"/>
+      <w:r>
+        <w:t xml:space="preserve"> </w:t>
+      </w:r>
+      <w:r>
         <w:rPr>
           <w:b/>
           <w:bCs/>
         </w:rPr>
-      </w:pPr>
+        <w:t>X</w:t>
+      </w:r>
+    </w:p>
+    <w:p>
+      <w:pPr>
+        <w:pStyle w:val="Lijstalinea"/>
+        <w:numPr>
+          <w:ilvl w:val="0"/>
+          <w:numId w:val="5"/>
+        </w:numPr>
+      </w:pPr>
+      <w:proofErr w:type="spellStart"/>
+      <w:r>
+        <w:t>Responsive</w:t>
+      </w:r>
+      <w:proofErr w:type="spellEnd"/>
+      <w:r>
+        <w:t xml:space="preserve"> </w:t>
+      </w:r>
       <w:r>
         <w:rPr>
           <w:b/>
           <w:bCs/>
         </w:rPr>
+        <w:t>X</w:t>
+      </w:r>
+    </w:p>
+    <w:p>
+      <w:pPr>
+        <w:pStyle w:val="Lijstalinea"/>
+      </w:pPr>
+    </w:p>
+    <w:p>
+      <w:pPr>
+        <w:rPr>
+          <w:b/>
+          <w:bCs/>
+        </w:rPr>
+      </w:pPr>
+      <w:r>
+        <w:rPr>
+          <w:b/>
+          <w:bCs/>
+        </w:rPr>
         <w:t>Gedaan:</w:t>
       </w:r>
     </w:p>
@@ -1129,6 +1190,150 @@
           <w:numId w:val="7"/>
         </w:numPr>
       </w:pPr>
+      <w:proofErr w:type="spellStart"/>
+      <w:r>
+        <w:t>Responsive</w:t>
+      </w:r>
+      <w:proofErr w:type="spellEnd"/>
+      <w:r>
+        <w:t xml:space="preserve"> maken</w:t>
+      </w:r>
+    </w:p>
+    <w:p>
+      <w:pPr>
+        <w:pStyle w:val="Lijstalinea"/>
+        <w:numPr>
+          <w:ilvl w:val="0"/>
+          <w:numId w:val="7"/>
+        </w:numPr>
+      </w:pPr>
+      <w:r>
+        <w:t xml:space="preserve">Reflectie </w:t>
+      </w:r>
+      <w:proofErr w:type="spellStart"/>
+      <w:r>
+        <w:t>schrijfen</w:t>
+      </w:r>
+      <w:proofErr w:type="spellEnd"/>
+    </w:p>
+    <w:p/>
+    <w:p/>
+    <w:p/>
+    <w:p/>
+    <w:p/>
+    <w:p>
+      <w:pPr>
+        <w:jc w:val="center"/>
+        <w:rPr>
+          <w:sz w:val="32"/>
+          <w:szCs w:val="32"/>
+        </w:rPr>
+      </w:pPr>
+      <w:r>
+        <w:rPr>
+          <w:sz w:val="32"/>
+          <w:szCs w:val="32"/>
+        </w:rPr>
+        <w:lastRenderedPageBreak/>
+        <w:t>Reflectie</w:t>
+      </w:r>
+    </w:p>
+    <w:p>
+      <w:pPr>
+        <w:rPr>
+          <w:b/>
+          <w:bCs/>
+        </w:rPr>
+      </w:pPr>
+      <w:r>
+        <w:rPr>
+          <w:b/>
+          <w:bCs/>
+        </w:rPr>
+        <w:t>wat ging goed:</w:t>
+      </w:r>
+    </w:p>
+    <w:p>
+      <w:r>
+        <w:t>het lukte me goed om bij te houden wat en op welke dag ik heb gedaan verder lukte veel me wel snel en kon ik best de uitleg vinden die ik nodig had online en als ik het niet online kon vinden kon Billy het altijd wel goed uitleggen</w:t>
+      </w:r>
+    </w:p>
+    <w:p/>
+    <w:p>
+      <w:r>
+        <w:t xml:space="preserve">ik heb veel van de dingen thuis gemaakt omdat op school wel vaak veel afleiding is maar dan kan ik ook zelf zien dat ik thuis ook goed kan werken en niet ga gamen en niks doen </w:t>
+      </w:r>
+    </w:p>
+    <w:p>
+      <w:r>
+        <w:t>ik vond het leuk om mijn website te maken en heb er ook gewoon rustig me tijd voor genomen en ik heb verder niks aan dit gedeelte toe te voegen naast dat ik zelf vind dat ik alles vrij goed heb gedaan</w:t>
+      </w:r>
+    </w:p>
+    <w:p/>
+    <w:p>
+      <w:pPr>
+        <w:rPr>
+          <w:b/>
+          <w:bCs/>
+        </w:rPr>
+      </w:pPr>
+      <w:r>
+        <w:rPr>
+          <w:b/>
+          <w:bCs/>
+        </w:rPr>
+        <w:t>wat ging niet goed en kan beter de volgende keer:</w:t>
+      </w:r>
+    </w:p>
+    <w:p>
+      <w:r>
+        <w:t xml:space="preserve">de </w:t>
+      </w:r>
+      <w:proofErr w:type="spellStart"/>
+      <w:r>
+        <w:t>grid</w:t>
+      </w:r>
+      <w:proofErr w:type="spellEnd"/>
+      <w:r>
+        <w:t xml:space="preserve"> container dat was </w:t>
+      </w:r>
+      <w:r>
+        <w:t xml:space="preserve">echt zo verschrikkelijk om te doen want het wouw gewoon niet mee werken maar als ik het nu opnieuw zou moeten doen denk ik wel dat het me een heel stuk makkelijk lukt </w:t>
+      </w:r>
+    </w:p>
+    <w:p>
+      <w:r>
+        <w:t xml:space="preserve">verder stelde ik me website </w:t>
+      </w:r>
+      <w:proofErr w:type="spellStart"/>
+      <w:r>
+        <w:t>responsive</w:t>
+      </w:r>
+      <w:proofErr w:type="spellEnd"/>
+      <w:r>
+        <w:t xml:space="preserve"> maken uit omdat ik niet echt wist hoe ik daar aan moest beginnen maar ik heb er gewoon even aan </w:t>
+      </w:r>
+      <w:proofErr w:type="spellStart"/>
+      <w:r>
+        <w:t>gezetten</w:t>
+      </w:r>
+      <w:proofErr w:type="spellEnd"/>
+      <w:r>
+        <w:t xml:space="preserve"> en het lukte wel goed maar dat kan ik de volgende keer wel echt beter doen het niet uitstellen maar gewoon even wat dingen opzoeken en/of vragen en het gewoon doen verder had ik niet echt veel moeite met dingen</w:t>
+      </w:r>
+    </w:p>
+    <w:p>
+      <w:r>
+        <w:t xml:space="preserve">en aangezien dit wel een school opdracht is beter kijken naar wat er minimaal in moet en wat het minimaal moet kunnen want daardoor heeft het ook wel wat langer </w:t>
+      </w:r>
+      <w:proofErr w:type="spellStart"/>
+      <w:r>
+        <w:t>geduurt</w:t>
+      </w:r>
+      <w:proofErr w:type="spellEnd"/>
+      <w:r>
+        <w:t xml:space="preserve"> om alles af te krijgen omdat ik dacht dat ik alles al had maar wat was niet zo</w:t>
+      </w:r>
     </w:p>
     <w:p/>
     <w:p>
@@ -1411,6 +1616,92 @@
     </w:lvl>
   </w:abstractNum>
   <w:abstractNum w:abstractNumId="3" w15:restartNumberingAfterBreak="0">
+    <w:nsid w:val="33697566"/>
+    <w:multiLevelType w:val="hybridMultilevel"/>
+    <w:tmpl w:val="15223D56"/>
+    <w:lvl w:ilvl="0" w:tplc="0413000F">
+      <w:start w:val="1"/>
+      <w:numFmt w:val="decimal"/>
+      <w:lvlText w:val="%1."/>
+      <w:lvlJc w:val="left"/>
+      <w:pPr>
+        <w:ind w:left="720" w:hanging="360"/>
+      </w:pPr>
+    </w:lvl>
+    <w:lvl w:ilvl="1" w:tplc="04130019" w:tentative="1">
+      <w:start w:val="1"/>
+      <w:numFmt w:val="lowerLetter"/>
+      <w:lvlText w:val="%2."/>
+      <w:lvlJc w:val="left"/>
+      <w:pPr>
+        <w:ind w:left="1440" w:hanging="360"/>
+      </w:pPr>
+    </w:lvl>
+    <w:lvl w:ilvl="2" w:tplc="0413001B" w:tentative="1">
+      <w:start w:val="1"/>
+      <w:numFmt w:val="lowerRoman"/>
+      <w:lvlText w:val="%3."/>
+      <w:lvlJc w:val="right"/>
+      <w:pPr>
+        <w:ind w:left="2160" w:hanging="180"/>
+      </w:pPr>
+    </w:lvl>
+    <w:lvl w:ilvl="3" w:tplc="0413000F" w:tentative="1">
+      <w:start w:val="1"/>
+      <w:numFmt w:val="decimal"/>
+      <w:lvlText w:val="%4."/>
+      <w:lvlJc w:val="left"/>
+      <w:pPr>
+        <w:ind w:left="2880" w:hanging="360"/>
+      </w:pPr>
+    </w:lvl>
+    <w:lvl w:ilvl="4" w:tplc="04130019" w:tentative="1">
+      <w:start w:val="1"/>
+      <w:numFmt w:val="lowerLetter"/>
+      <w:lvlText w:val="%5."/>
+      <w:lvlJc w:val="left"/>
+      <w:pPr>
+        <w:ind w:left="3600" w:hanging="360"/>
+      </w:pPr>
+    </w:lvl>
+    <w:lvl w:ilvl="5" w:tplc="0413001B" w:tentative="1">
+      <w:start w:val="1"/>
+      <w:numFmt w:val="lowerRoman"/>
+      <w:lvlText w:val="%6."/>
+      <w:lvlJc w:val="right"/>
+      <w:pPr>
+        <w:ind w:left="4320" w:hanging="180"/>
+      </w:pPr>
+    </w:lvl>
+    <w:lvl w:ilvl="6" w:tplc="0413000F" w:tentative="1">
+      <w:start w:val="1"/>
+      <w:numFmt w:val="decimal"/>
+      <w:lvlText w:val="%7."/>
+      <w:lvlJc w:val="left"/>
+      <w:pPr>
+        <w:ind w:left="5040" w:hanging="360"/>
+      </w:pPr>
+    </w:lvl>
+    <w:lvl w:ilvl="7" w:tplc="04130019" w:tentative="1">
+      <w:start w:val="1"/>
+      <w:numFmt w:val="lowerLetter"/>
+      <w:lvlText w:val="%8."/>
+      <w:lvlJc w:val="left"/>
+      <w:pPr>
+        <w:ind w:left="5760" w:hanging="360"/>
+      </w:pPr>
+    </w:lvl>
+    <w:lvl w:ilvl="8" w:tplc="0413001B" w:tentative="1">
+      <w:start w:val="1"/>
+      <w:numFmt w:val="lowerRoman"/>
+      <w:lvlText w:val="%9."/>
+      <w:lvlJc w:val="right"/>
+      <w:pPr>
+        <w:ind w:left="6480" w:hanging="180"/>
+      </w:pPr>
+    </w:lvl>
+  </w:abstractNum>
+  <w:abstractNum w:abstractNumId="4" w15:restartNumberingAfterBreak="0">
     <w:nsid w:val="353C0533"/>
     <w:multiLevelType w:val="hybridMultilevel"/>
     <w:tmpl w:val="56544992"/>
@@ -1496,7 +1787,7 @@
       </w:pPr>
     </w:lvl>
   </w:abstractNum>
-  <w:abstractNum w:abstractNumId="4" w15:restartNumberingAfterBreak="0">
+  <w:abstractNum w:abstractNumId="5" w15:restartNumberingAfterBreak="0">
     <w:nsid w:val="37C3745B"/>
     <w:multiLevelType w:val="hybridMultilevel"/>
     <w:tmpl w:val="3A94A9F8"/>
@@ -1582,7 +1873,7 @@
       </w:pPr>
     </w:lvl>
   </w:abstractNum>
-  <w:abstractNum w:abstractNumId="5" w15:restartNumberingAfterBreak="0">
+  <w:abstractNum w:abstractNumId="6" w15:restartNumberingAfterBreak="0">
     <w:nsid w:val="3C1072DB"/>
     <w:multiLevelType w:val="hybridMultilevel"/>
     <w:tmpl w:val="F954BDE8"/>
@@ -1668,7 +1959,7 @@
       </w:pPr>
     </w:lvl>
   </w:abstractNum>
-  <w:abstractNum w:abstractNumId="6" w15:restartNumberingAfterBreak="0">
+  <w:abstractNum w:abstractNumId="7" w15:restartNumberingAfterBreak="0">
     <w:nsid w:val="40A66EF0"/>
     <w:multiLevelType w:val="hybridMultilevel"/>
     <w:tmpl w:val="A40E4676"/>
@@ -1757,7 +2048,7 @@
       </w:pPr>
     </w:lvl>
   </w:abstractNum>
-  <w:abstractNum w:abstractNumId="7" w15:restartNumberingAfterBreak="0">
+  <w:abstractNum w:abstractNumId="8" w15:restartNumberingAfterBreak="0">
     <w:nsid w:val="450C2654"/>
     <w:multiLevelType w:val="hybridMultilevel"/>
     <w:tmpl w:val="23FE33BE"/>
@@ -1870,7 +2161,7 @@
       </w:rPr>
     </w:lvl>
   </w:abstractNum>
-  <w:abstractNum w:abstractNumId="8" w15:restartNumberingAfterBreak="0">
+  <w:abstractNum w:abstractNumId="9" w15:restartNumberingAfterBreak="0">
     <w:nsid w:val="4B0260E8"/>
     <w:multiLevelType w:val="hybridMultilevel"/>
     <w:tmpl w:val="BEF8C676"/>
@@ -1956,7 +2247,7 @@
       </w:pPr>
     </w:lvl>
   </w:abstractNum>
-  <w:abstractNum w:abstractNumId="9" w15:restartNumberingAfterBreak="0">
+  <w:abstractNum w:abstractNumId="10" w15:restartNumberingAfterBreak="0">
     <w:nsid w:val="58F43EE5"/>
     <w:multiLevelType w:val="hybridMultilevel"/>
     <w:tmpl w:val="22C65932"/>
@@ -2043,34 +2334,37 @@
     </w:lvl>
   </w:abstractNum>
   <w:num w:numId="1" w16cid:durableId="674528996">
-    <w:abstractNumId w:val="7"/>
+    <w:abstractNumId w:val="8"/>
   </w:num>
   <w:num w:numId="2" w16cid:durableId="1657102196">
-    <w:abstractNumId w:val="4"/>
+    <w:abstractNumId w:val="5"/>
   </w:num>
   <w:num w:numId="3" w16cid:durableId="8676586">
     <w:abstractNumId w:val="1"/>
   </w:num>
   <w:num w:numId="4" w16cid:durableId="657735842">
-    <w:abstractNumId w:val="9"/>
+    <w:abstractNumId w:val="10"/>
   </w:num>
   <w:num w:numId="5" w16cid:durableId="743719424">
-    <w:abstractNumId w:val="6"/>
+    <w:abstractNumId w:val="7"/>
   </w:num>
   <w:num w:numId="6" w16cid:durableId="1376738456">
     <w:abstractNumId w:val="0"/>
   </w:num>
   <w:num w:numId="7" w16cid:durableId="2107994260">
-    <w:abstractNumId w:val="3"/>
+    <w:abstractNumId w:val="4"/>
   </w:num>
   <w:num w:numId="8" w16cid:durableId="269242044">
-    <w:abstractNumId w:val="8"/>
+    <w:abstractNumId w:val="9"/>
   </w:num>
   <w:num w:numId="9" w16cid:durableId="483359085">
     <w:abstractNumId w:val="2"/>
   </w:num>
   <w:num w:numId="10" w16cid:durableId="1984458016">
-    <w:abstractNumId w:val="5"/>
+    <w:abstractNumId w:val="6"/>
+  </w:num>
+  <w:num w:numId="11" w16cid:durableId="1983148057">
+    <w:abstractNumId w:val="3"/>
   </w:num>
 </w:numbering>
 </file>

</xml_diff>